<commit_message>
Finalização Tempo e Risco
</commit_message>
<xml_diff>
--- a/Documentos/LUIS_CLAUDIO+LUIS_FERNANDO+MILTON/G3-TMP/PGT.docx
+++ b/Documentos/LUIS_CLAUDIO+LUIS_FERNANDO+MILTON/G3-TMP/PGT.docx
@@ -182,7 +182,7 @@
           </w:tcPr>
           <w:p>
             <w:r>
-              <w:t>Luis C., Luis F. e Milton L.</w:t>
+              <w:t>Luis Claudio</w:t>
             </w:r>
           </w:p>
         </w:tc>
@@ -1287,8 +1287,8 @@
       <w:pPr>
         <w:pStyle w:val="Ttulo3"/>
         <w:sectPr>
-          <w:headerReference w:type="default" r:id="rId6"/>
-          <w:footerReference w:type="default" r:id="rId7"/>
+          <w:headerReference w:type="default" r:id="rId7"/>
+          <w:footerReference w:type="default" r:id="rId8"/>
           <w:pgSz w:w="11906" w:h="16838"/>
           <w:pgMar w:top="1417" w:right="1701" w:bottom="1417" w:left="1701" w:header="708" w:footer="708" w:gutter="0"/>
           <w:cols w:space="708"/>
@@ -1590,48 +1590,11 @@
     </w:p>
     <w:p>
       <w:pPr>
-        <w:rPr>
-          <w:rFonts w:cs="Arial"/>
-        </w:rPr>
-      </w:pPr>
-      <w:r>
-        <w:rPr>
-          <w:sz w:val="16"/>
-        </w:rPr>
-        <w:t>[</w:t>
-      </w:r>
-      <w:r>
-        <w:rPr>
-          <w:sz w:val="16"/>
-        </w:rPr>
-        <w:t>Descreva os d</w:t>
-      </w:r>
-      <w:r>
-        <w:rPr>
-          <w:sz w:val="16"/>
-        </w:rPr>
-        <w:t xml:space="preserve">ocumentos padronizados </w:t>
-      </w:r>
-      <w:r>
-        <w:rPr>
-          <w:sz w:val="16"/>
-        </w:rPr>
-        <w:t>a serem usadas nos processos das aquisições. Indique onde estão armazenados, como serão usados, e os responsáveis envolvidos.]</w:t>
-      </w:r>
-    </w:p>
-    <w:p>
-      <w:pPr>
         <w:pStyle w:val="Descrio"/>
         <w:rPr>
           <w:lang w:val="pt-BR"/>
         </w:rPr>
       </w:pPr>
-      <w:r>
-        <w:rPr>
-          <w:lang w:val="pt-BR"/>
-        </w:rPr>
-        <w:t>[Exemplo:</w:t>
-      </w:r>
     </w:p>
     <w:tbl>
       <w:tblPr>
@@ -1724,17 +1687,7 @@
             <w:tcW w:w="3227" w:type="dxa"/>
           </w:tcPr>
           <w:p>
-            <w:pPr>
-              <w:rPr>
-                <w:rFonts w:cs="Arial"/>
-                <w:sz w:val="16"/>
-              </w:rPr>
-            </w:pPr>
             <w:r>
-              <w:rPr>
-                <w:rFonts w:cs="Arial"/>
-                <w:sz w:val="16"/>
-              </w:rPr>
               <w:t>Lista de Atividades</w:t>
             </w:r>
           </w:p>
@@ -1744,12 +1697,9 @@
             <w:tcW w:w="3969" w:type="dxa"/>
           </w:tcPr>
           <w:p>
-            <w:pPr>
-              <w:rPr>
-                <w:rFonts w:cs="Arial"/>
-                <w:sz w:val="16"/>
-              </w:rPr>
-            </w:pPr>
+            <w:r>
+              <w:t>Lista as tarefas que serão desenvolvidas</w:t>
+            </w:r>
           </w:p>
         </w:tc>
         <w:tc>
@@ -1757,13 +1707,11 @@
             <w:tcW w:w="1701" w:type="dxa"/>
           </w:tcPr>
           <w:p>
-            <w:pPr>
-              <w:rPr>
-                <w:rFonts w:cs="Arial"/>
-                <w:sz w:val="16"/>
-                <w:szCs w:val="16"/>
-              </w:rPr>
-            </w:pPr>
+            <w:hyperlink r:id="rId9" w:history="1">
+              <w:r>
+                <w:t>TAR.xlsl</w:t>
+              </w:r>
+            </w:hyperlink>
           </w:p>
         </w:tc>
       </w:tr>
@@ -1773,17 +1721,7 @@
             <w:tcW w:w="3227" w:type="dxa"/>
           </w:tcPr>
           <w:p>
-            <w:pPr>
-              <w:rPr>
-                <w:rFonts w:cs="Arial"/>
-                <w:sz w:val="16"/>
-              </w:rPr>
-            </w:pPr>
             <w:r>
-              <w:rPr>
-                <w:rFonts w:cs="Arial"/>
-                <w:sz w:val="16"/>
-              </w:rPr>
               <w:t>Sequenciamento de Atividades</w:t>
             </w:r>
           </w:p>
@@ -1793,12 +1731,9 @@
             <w:tcW w:w="3969" w:type="dxa"/>
           </w:tcPr>
           <w:p>
-            <w:pPr>
-              <w:rPr>
-                <w:rFonts w:cs="Arial"/>
-                <w:sz w:val="16"/>
-              </w:rPr>
-            </w:pPr>
+            <w:r>
+              <w:t>Lista a dependência das atividades e sua consequência</w:t>
+            </w:r>
           </w:p>
         </w:tc>
         <w:tc>
@@ -1806,13 +1741,11 @@
             <w:tcW w:w="1701" w:type="dxa"/>
           </w:tcPr>
           <w:p>
-            <w:pPr>
-              <w:rPr>
-                <w:rFonts w:cs="Arial"/>
-                <w:sz w:val="16"/>
-                <w:szCs w:val="16"/>
-              </w:rPr>
-            </w:pPr>
+            <w:hyperlink r:id="rId10" w:history="1">
+              <w:r>
+                <w:t>TAR.xlsl</w:t>
+              </w:r>
+            </w:hyperlink>
           </w:p>
         </w:tc>
       </w:tr>
@@ -1822,17 +1755,7 @@
             <w:tcW w:w="3227" w:type="dxa"/>
           </w:tcPr>
           <w:p>
-            <w:pPr>
-              <w:rPr>
-                <w:rFonts w:cs="Arial"/>
-                <w:sz w:val="16"/>
-              </w:rPr>
-            </w:pPr>
             <w:r>
-              <w:rPr>
-                <w:rFonts w:cs="Arial"/>
-                <w:sz w:val="16"/>
-              </w:rPr>
               <w:t>Estimativas de recursos</w:t>
             </w:r>
           </w:p>
@@ -1842,12 +1765,9 @@
             <w:tcW w:w="3969" w:type="dxa"/>
           </w:tcPr>
           <w:p>
-            <w:pPr>
-              <w:rPr>
-                <w:rFonts w:cs="Arial"/>
-                <w:sz w:val="16"/>
-              </w:rPr>
-            </w:pPr>
+            <w:r>
+              <w:t>Lista os recursos que serão necessários para a realização das atividades</w:t>
+            </w:r>
           </w:p>
         </w:tc>
         <w:tc>
@@ -1855,13 +1775,11 @@
             <w:tcW w:w="1701" w:type="dxa"/>
           </w:tcPr>
           <w:p>
-            <w:pPr>
-              <w:rPr>
-                <w:rFonts w:cs="Arial"/>
-                <w:sz w:val="16"/>
-                <w:szCs w:val="16"/>
-              </w:rPr>
-            </w:pPr>
+            <w:hyperlink r:id="rId11" w:history="1">
+              <w:r>
+                <w:t>TAR.xlsl</w:t>
+              </w:r>
+            </w:hyperlink>
           </w:p>
         </w:tc>
       </w:tr>
@@ -1871,17 +1789,7 @@
             <w:tcW w:w="3227" w:type="dxa"/>
           </w:tcPr>
           <w:p>
-            <w:pPr>
-              <w:rPr>
-                <w:rFonts w:cs="Arial"/>
-                <w:sz w:val="16"/>
-              </w:rPr>
-            </w:pPr>
             <w:r>
-              <w:rPr>
-                <w:rFonts w:cs="Arial"/>
-                <w:sz w:val="16"/>
-              </w:rPr>
               <w:t>Rede de Atividades – Cam. Crítico</w:t>
             </w:r>
           </w:p>
@@ -1891,12 +1799,9 @@
             <w:tcW w:w="3969" w:type="dxa"/>
           </w:tcPr>
           <w:p>
-            <w:pPr>
-              <w:rPr>
-                <w:rFonts w:cs="Arial"/>
-                <w:sz w:val="16"/>
-              </w:rPr>
-            </w:pPr>
+            <w:r>
+              <w:t>Em forma de grafo é retratado a possibilidade de atraso ou forma de alguma tarefa</w:t>
+            </w:r>
           </w:p>
         </w:tc>
         <w:tc>
@@ -1904,13 +1809,9 @@
             <w:tcW w:w="1701" w:type="dxa"/>
           </w:tcPr>
           <w:p>
-            <w:pPr>
-              <w:rPr>
-                <w:rFonts w:cs="Arial"/>
-                <w:sz w:val="16"/>
-                <w:szCs w:val="16"/>
-              </w:rPr>
-            </w:pPr>
+            <w:r>
+              <w:t>PERT.docx</w:t>
+            </w:r>
           </w:p>
         </w:tc>
       </w:tr>
@@ -1920,17 +1821,7 @@
             <w:tcW w:w="3227" w:type="dxa"/>
           </w:tcPr>
           <w:p>
-            <w:pPr>
-              <w:rPr>
-                <w:rFonts w:cs="Arial"/>
-                <w:sz w:val="16"/>
-              </w:rPr>
-            </w:pPr>
             <w:r>
-              <w:rPr>
-                <w:rFonts w:cs="Arial"/>
-                <w:sz w:val="16"/>
-              </w:rPr>
               <w:t>Cronograma - Gantt</w:t>
             </w:r>
           </w:p>
@@ -1940,12 +1831,9 @@
             <w:tcW w:w="3969" w:type="dxa"/>
           </w:tcPr>
           <w:p>
-            <w:pPr>
-              <w:rPr>
-                <w:rFonts w:cs="Arial"/>
-                <w:sz w:val="16"/>
-              </w:rPr>
-            </w:pPr>
+            <w:r>
+              <w:t>Retrata a forma como será a divisão do tempo sobre as tarefas</w:t>
+            </w:r>
           </w:p>
         </w:tc>
         <w:tc>
@@ -1953,13 +1841,11 @@
             <w:tcW w:w="1701" w:type="dxa"/>
           </w:tcPr>
           <w:p>
-            <w:pPr>
-              <w:rPr>
-                <w:rFonts w:cs="Arial"/>
-                <w:sz w:val="16"/>
-                <w:szCs w:val="16"/>
-              </w:rPr>
-            </w:pPr>
+            <w:hyperlink r:id="rId12" w:history="1">
+              <w:r>
+                <w:t>GANTT.xlsl</w:t>
+              </w:r>
+            </w:hyperlink>
           </w:p>
         </w:tc>
       </w:tr>
@@ -1971,265 +1857,35 @@
           <w:lang w:val="pt-BR"/>
         </w:rPr>
       </w:pPr>
-      <w:r>
-        <w:rPr>
-          <w:lang w:val="pt-BR"/>
-        </w:rPr>
-        <w:t>]</w:t>
-      </w:r>
-    </w:p>
-    <w:p>
-      <w:bookmarkStart w:id="7" w:name="_GoBack"/>
-      <w:bookmarkEnd w:id="7"/>
-    </w:p>
+    </w:p>
+    <w:p/>
+    <w:p/>
+    <w:p/>
     <w:p>
       <w:pPr>
         <w:pStyle w:val="Ttulo2"/>
       </w:pPr>
-      <w:bookmarkStart w:id="8" w:name="_Toc322452413"/>
-      <w:bookmarkStart w:id="9" w:name="_Toc327554432"/>
-      <w:bookmarkStart w:id="10" w:name="_Toc353749543"/>
-      <w:r>
-        <w:t>Ferramentas</w:t>
-      </w:r>
+      <w:bookmarkStart w:id="7" w:name="_Toc319340146"/>
+      <w:bookmarkStart w:id="8" w:name="_Toc323118143"/>
+      <w:bookmarkStart w:id="9" w:name="_Toc353749544"/>
+      <w:r>
+        <w:t xml:space="preserve">Papéis e </w:t>
+      </w:r>
+      <w:r>
+        <w:t xml:space="preserve">Responsabilidades </w:t>
+      </w:r>
+      <w:r>
+        <w:t>d</w:t>
+      </w:r>
+      <w:r>
+        <w:t>a Equipe d</w:t>
+      </w:r>
+      <w:r>
+        <w:t>o Projeto</w:t>
+      </w:r>
+      <w:bookmarkEnd w:id="7"/>
       <w:bookmarkEnd w:id="8"/>
       <w:bookmarkEnd w:id="9"/>
-      <w:bookmarkEnd w:id="10"/>
-    </w:p>
-    <w:p>
-      <w:pPr>
-        <w:rPr>
-          <w:sz w:val="16"/>
-        </w:rPr>
-      </w:pPr>
-      <w:r>
-        <w:rPr>
-          <w:sz w:val="16"/>
-        </w:rPr>
-        <w:t>[</w:t>
-      </w:r>
-      <w:r>
-        <w:rPr>
-          <w:sz w:val="16"/>
-        </w:rPr>
-        <w:t>Descreve as</w:t>
-      </w:r>
-      <w:r>
-        <w:rPr>
-          <w:sz w:val="16"/>
-        </w:rPr>
-        <w:t xml:space="preserve"> </w:t>
-      </w:r>
-      <w:r>
-        <w:rPr>
-          <w:sz w:val="16"/>
-        </w:rPr>
-        <w:t>ferramentas</w:t>
-      </w:r>
-      <w:r>
-        <w:rPr>
-          <w:sz w:val="16"/>
-        </w:rPr>
-        <w:t xml:space="preserve"> </w:t>
-      </w:r>
-      <w:r>
-        <w:rPr>
-          <w:sz w:val="16"/>
-        </w:rPr>
-        <w:t>que o projeto empregará nos processos descritos neste plano, como serão usadas e seu responsável.]</w:t>
-      </w:r>
-    </w:p>
-    <w:p/>
-    <w:p/>
-    <w:p/>
-    <w:p>
-      <w:pPr>
-        <w:pStyle w:val="Ttulo2"/>
-      </w:pPr>
-      <w:bookmarkStart w:id="11" w:name="_Toc319340146"/>
-      <w:bookmarkStart w:id="12" w:name="_Toc323118143"/>
-      <w:bookmarkStart w:id="13" w:name="_Toc353749544"/>
-      <w:r>
-        <w:lastRenderedPageBreak/>
-        <w:t xml:space="preserve">Papéis e </w:t>
-      </w:r>
-      <w:r>
-        <w:t xml:space="preserve">Responsabilidades </w:t>
-      </w:r>
-      <w:r>
-        <w:t>d</w:t>
-      </w:r>
-      <w:r>
-        <w:t>a Equipe d</w:t>
-      </w:r>
-      <w:r>
-        <w:t>o Projeto</w:t>
-      </w:r>
-      <w:bookmarkEnd w:id="11"/>
-      <w:bookmarkEnd w:id="12"/>
-      <w:bookmarkEnd w:id="13"/>
-    </w:p>
-    <w:p>
-      <w:pPr>
-        <w:rPr>
-          <w:sz w:val="16"/>
-        </w:rPr>
-      </w:pPr>
-      <w:r>
-        <w:rPr>
-          <w:sz w:val="16"/>
-        </w:rPr>
-        <w:t>[</w:t>
-      </w:r>
-      <w:r>
-        <w:rPr>
-          <w:sz w:val="16"/>
-        </w:rPr>
-        <w:t xml:space="preserve">Descreva </w:t>
-      </w:r>
-      <w:r>
-        <w:rPr>
-          <w:sz w:val="16"/>
-        </w:rPr>
-        <w:t xml:space="preserve">os </w:t>
-      </w:r>
-      <w:r>
-        <w:rPr>
-          <w:sz w:val="16"/>
-        </w:rPr>
-        <w:t xml:space="preserve">papéis e </w:t>
-      </w:r>
-      <w:r>
-        <w:rPr>
-          <w:sz w:val="16"/>
-        </w:rPr>
-        <w:t xml:space="preserve">suas </w:t>
-      </w:r>
-      <w:r>
-        <w:rPr>
-          <w:sz w:val="16"/>
-        </w:rPr>
-        <w:t>responsabilidades</w:t>
-      </w:r>
-      <w:r>
-        <w:rPr>
-          <w:sz w:val="16"/>
-        </w:rPr>
-        <w:t>, competências e autoridade</w:t>
-      </w:r>
-      <w:r>
-        <w:rPr>
-          <w:sz w:val="16"/>
-        </w:rPr>
-        <w:t xml:space="preserve"> </w:t>
-      </w:r>
-      <w:r>
-        <w:rPr>
-          <w:sz w:val="16"/>
-        </w:rPr>
-        <w:t xml:space="preserve">necessárias </w:t>
-      </w:r>
-      <w:r>
-        <w:rPr>
-          <w:sz w:val="16"/>
-        </w:rPr>
-        <w:t xml:space="preserve">relacionados com </w:t>
-      </w:r>
-      <w:r>
-        <w:rPr>
-          <w:sz w:val="16"/>
-        </w:rPr>
-        <w:t>cronograma</w:t>
-      </w:r>
-      <w:r>
-        <w:rPr>
-          <w:sz w:val="16"/>
-        </w:rPr>
-        <w:t>;</w:t>
-      </w:r>
-      <w:r>
-        <w:rPr>
-          <w:sz w:val="16"/>
-        </w:rPr>
-        <w:t xml:space="preserve"> onde:</w:t>
-      </w:r>
-    </w:p>
-    <w:p>
-      <w:pPr>
-        <w:rPr>
-          <w:sz w:val="16"/>
-        </w:rPr>
-      </w:pPr>
-      <w:r>
-        <w:rPr>
-          <w:sz w:val="16"/>
-        </w:rPr>
-        <w:t xml:space="preserve">Papel: designação que descreve a parte de um projeto pela qual uma pessoa é responsável e responde pelos resultados. </w:t>
-      </w:r>
-    </w:p>
-    <w:p>
-      <w:pPr>
-        <w:rPr>
-          <w:sz w:val="16"/>
-        </w:rPr>
-      </w:pPr>
-      <w:r>
-        <w:rPr>
-          <w:sz w:val="16"/>
-        </w:rPr>
-        <w:t>Responsabilidade: trabalho que se espera que um membro da equipe do projeto execute para concluir as atividades do projeto.</w:t>
-      </w:r>
-    </w:p>
-    <w:p>
-      <w:pPr>
-        <w:rPr>
-          <w:sz w:val="16"/>
-        </w:rPr>
-      </w:pPr>
-      <w:r>
-        <w:rPr>
-          <w:sz w:val="16"/>
-        </w:rPr>
-        <w:t>Autoridade: direito de aplicar recursos do projeto, tomar decisões e aprova</w:t>
-      </w:r>
-      <w:r>
-        <w:rPr>
-          <w:sz w:val="16"/>
-        </w:rPr>
-        <w:t>r</w:t>
-      </w:r>
-      <w:r>
-        <w:rPr>
-          <w:sz w:val="16"/>
-        </w:rPr>
-        <w:t>.</w:t>
-      </w:r>
-    </w:p>
-    <w:p>
-      <w:pPr>
-        <w:rPr>
-          <w:sz w:val="16"/>
-        </w:rPr>
-      </w:pPr>
-      <w:r>
-        <w:rPr>
-          <w:sz w:val="16"/>
-        </w:rPr>
-        <w:t>Competência: habilidade e capacidade necessária para concluir atividades do projeto.</w:t>
-      </w:r>
-    </w:p>
-    <w:p>
-      <w:pPr>
-        <w:rPr>
-          <w:sz w:val="16"/>
-        </w:rPr>
-      </w:pPr>
-      <w:r>
-        <w:rPr>
-          <w:sz w:val="16"/>
-        </w:rPr>
-        <w:t>]</w:t>
-      </w:r>
     </w:p>
     <w:p/>
     <w:tbl>
@@ -2246,10 +1902,10 @@
         <w:tblLook w:val="01E0" w:firstRow="1" w:lastRow="1" w:firstColumn="1" w:lastColumn="1" w:noHBand="0" w:noVBand="0"/>
       </w:tblPr>
       <w:tblGrid>
-        <w:gridCol w:w="1614"/>
-        <w:gridCol w:w="3458"/>
-        <w:gridCol w:w="2445"/>
-        <w:gridCol w:w="2445"/>
+        <w:gridCol w:w="1751"/>
+        <w:gridCol w:w="3402"/>
+        <w:gridCol w:w="2410"/>
+        <w:gridCol w:w="2399"/>
       </w:tblGrid>
       <w:tr>
         <w:trPr>
@@ -2257,7 +1913,7 @@
         </w:trPr>
         <w:tc>
           <w:tcPr>
-            <w:tcW w:w="1614" w:type="dxa"/>
+            <w:tcW w:w="1751" w:type="dxa"/>
             <w:shd w:val="clear" w:color="auto" w:fill="DBE5F1" w:themeFill="accent1" w:themeFillTint="33"/>
             <w:vAlign w:val="center"/>
           </w:tcPr>
@@ -2269,7 +1925,7 @@
         </w:tc>
         <w:tc>
           <w:tcPr>
-            <w:tcW w:w="3458" w:type="dxa"/>
+            <w:tcW w:w="3402" w:type="dxa"/>
             <w:shd w:val="clear" w:color="auto" w:fill="DBE5F1" w:themeFill="accent1" w:themeFillTint="33"/>
             <w:vAlign w:val="center"/>
           </w:tcPr>
@@ -2281,7 +1937,7 @@
         </w:tc>
         <w:tc>
           <w:tcPr>
-            <w:tcW w:w="2445" w:type="dxa"/>
+            <w:tcW w:w="2410" w:type="dxa"/>
             <w:shd w:val="clear" w:color="auto" w:fill="DBE5F1" w:themeFill="accent1" w:themeFillTint="33"/>
             <w:vAlign w:val="center"/>
           </w:tcPr>
@@ -2293,7 +1949,7 @@
         </w:tc>
         <w:tc>
           <w:tcPr>
-            <w:tcW w:w="2445" w:type="dxa"/>
+            <w:tcW w:w="2399" w:type="dxa"/>
             <w:shd w:val="clear" w:color="auto" w:fill="DBE5F1" w:themeFill="accent1" w:themeFillTint="33"/>
             <w:vAlign w:val="center"/>
           </w:tcPr>
@@ -2307,7 +1963,7 @@
       <w:tr>
         <w:tc>
           <w:tcPr>
-            <w:tcW w:w="1614" w:type="dxa"/>
+            <w:tcW w:w="1751" w:type="dxa"/>
           </w:tcPr>
           <w:p>
             <w:pPr>
@@ -2315,11 +1971,17 @@
                 <w:rFonts w:cs="Arial"/>
               </w:rPr>
             </w:pPr>
-          </w:p>
-        </w:tc>
-        <w:tc>
-          <w:tcPr>
-            <w:tcW w:w="3458" w:type="dxa"/>
+            <w:r>
+              <w:rPr>
+                <w:rFonts w:cs="Arial"/>
+              </w:rPr>
+              <w:t>Levantamento de Requisitos</w:t>
+            </w:r>
+          </w:p>
+        </w:tc>
+        <w:tc>
+          <w:tcPr>
+            <w:tcW w:w="3402" w:type="dxa"/>
           </w:tcPr>
           <w:p>
             <w:pPr>
@@ -2327,11 +1989,17 @@
                 <w:rFonts w:cs="Arial"/>
               </w:rPr>
             </w:pPr>
-          </w:p>
-        </w:tc>
-        <w:tc>
-          <w:tcPr>
-            <w:tcW w:w="2445" w:type="dxa"/>
+            <w:r>
+              <w:rPr>
+                <w:rFonts w:cs="Arial"/>
+              </w:rPr>
+              <w:t>Obter todas as funcionalidades necessárias para o sistema.</w:t>
+            </w:r>
+          </w:p>
+        </w:tc>
+        <w:tc>
+          <w:tcPr>
+            <w:tcW w:w="2410" w:type="dxa"/>
           </w:tcPr>
           <w:p>
             <w:pPr>
@@ -2339,11 +2007,17 @@
                 <w:rFonts w:cs="Arial"/>
               </w:rPr>
             </w:pPr>
-          </w:p>
-        </w:tc>
-        <w:tc>
-          <w:tcPr>
-            <w:tcW w:w="2445" w:type="dxa"/>
+            <w:r>
+              <w:rPr>
+                <w:rFonts w:cs="Arial"/>
+              </w:rPr>
+              <w:t>Boa comunicação.</w:t>
+            </w:r>
+          </w:p>
+        </w:tc>
+        <w:tc>
+          <w:tcPr>
+            <w:tcW w:w="2399" w:type="dxa"/>
           </w:tcPr>
           <w:p>
             <w:pPr>
@@ -2351,13 +2025,19 @@
                 <w:rFonts w:cs="Arial"/>
               </w:rPr>
             </w:pPr>
+            <w:r>
+              <w:rPr>
+                <w:rFonts w:cs="Arial"/>
+              </w:rPr>
+              <w:t>Total autoridade</w:t>
+            </w:r>
           </w:p>
         </w:tc>
       </w:tr>
       <w:tr>
         <w:tc>
           <w:tcPr>
-            <w:tcW w:w="1614" w:type="dxa"/>
+            <w:tcW w:w="1751" w:type="dxa"/>
           </w:tcPr>
           <w:p>
             <w:pPr>
@@ -2365,11 +2045,17 @@
                 <w:rFonts w:cs="Arial"/>
               </w:rPr>
             </w:pPr>
-          </w:p>
-        </w:tc>
-        <w:tc>
-          <w:tcPr>
-            <w:tcW w:w="3458" w:type="dxa"/>
+            <w:r>
+              <w:rPr>
+                <w:rFonts w:cs="Arial"/>
+              </w:rPr>
+              <w:t>Desenvolvimento dos documentos.</w:t>
+            </w:r>
+          </w:p>
+        </w:tc>
+        <w:tc>
+          <w:tcPr>
+            <w:tcW w:w="3402" w:type="dxa"/>
           </w:tcPr>
           <w:p>
             <w:pPr>
@@ -2377,11 +2063,17 @@
                 <w:rFonts w:cs="Arial"/>
               </w:rPr>
             </w:pPr>
-          </w:p>
-        </w:tc>
-        <w:tc>
-          <w:tcPr>
-            <w:tcW w:w="2445" w:type="dxa"/>
+            <w:r>
+              <w:rPr>
+                <w:rFonts w:cs="Arial"/>
+              </w:rPr>
+              <w:t>Documentar de forma clara as funcionalidades do sistema</w:t>
+            </w:r>
+          </w:p>
+        </w:tc>
+        <w:tc>
+          <w:tcPr>
+            <w:tcW w:w="2410" w:type="dxa"/>
           </w:tcPr>
           <w:p>
             <w:pPr>
@@ -2389,11 +2081,17 @@
                 <w:rFonts w:cs="Arial"/>
               </w:rPr>
             </w:pPr>
-          </w:p>
-        </w:tc>
-        <w:tc>
-          <w:tcPr>
-            <w:tcW w:w="2445" w:type="dxa"/>
+            <w:r>
+              <w:rPr>
+                <w:rFonts w:cs="Arial"/>
+              </w:rPr>
+              <w:t>Boa analise e visão sistema.</w:t>
+            </w:r>
+          </w:p>
+        </w:tc>
+        <w:tc>
+          <w:tcPr>
+            <w:tcW w:w="2399" w:type="dxa"/>
           </w:tcPr>
           <w:p>
             <w:pPr>
@@ -2401,6 +2099,12 @@
                 <w:rFonts w:cs="Arial"/>
               </w:rPr>
             </w:pPr>
+            <w:r>
+              <w:rPr>
+                <w:rFonts w:cs="Arial"/>
+              </w:rPr>
+              <w:t>Direito de aplicar recursos do projeto.</w:t>
+            </w:r>
           </w:p>
         </w:tc>
       </w:tr>
@@ -2411,14 +2115,14 @@
       <w:pPr>
         <w:pStyle w:val="Ttulo1"/>
       </w:pPr>
-      <w:bookmarkStart w:id="14" w:name="_Toc353749545"/>
+      <w:bookmarkStart w:id="10" w:name="_Toc353749545"/>
       <w:r>
         <w:t xml:space="preserve">Plano de gerenciamento </w:t>
       </w:r>
       <w:r>
         <w:t>do cronograma</w:t>
       </w:r>
-      <w:bookmarkEnd w:id="14"/>
+      <w:bookmarkEnd w:id="10"/>
     </w:p>
     <w:p>
       <w:pPr>
@@ -2426,71 +2130,242 @@
           <w:sz w:val="16"/>
         </w:rPr>
       </w:pPr>
-      <w:r>
-        <w:rPr>
-          <w:sz w:val="16"/>
-        </w:rPr>
-        <w:t>[</w:t>
-      </w:r>
-      <w:r>
-        <w:rPr>
-          <w:sz w:val="16"/>
-        </w:rPr>
-        <w:t>D</w:t>
-      </w:r>
-      <w:r>
-        <w:rPr>
-          <w:sz w:val="16"/>
-        </w:rPr>
-        <w:t>escrev</w:t>
-      </w:r>
-      <w:r>
-        <w:rPr>
-          <w:sz w:val="16"/>
-        </w:rPr>
-        <w:t>a</w:t>
-      </w:r>
-      <w:r>
-        <w:rPr>
-          <w:sz w:val="16"/>
-        </w:rPr>
-        <w:t xml:space="preserve"> </w:t>
-      </w:r>
-      <w:r>
-        <w:rPr>
-          <w:sz w:val="16"/>
-        </w:rPr>
-        <w:t>abaixo todos os processos relacionados com</w:t>
-      </w:r>
-      <w:r>
-        <w:rPr>
-          <w:sz w:val="16"/>
-        </w:rPr>
-        <w:t xml:space="preserve"> </w:t>
-      </w:r>
-      <w:r>
-        <w:rPr>
-          <w:sz w:val="16"/>
-        </w:rPr>
-        <w:t>o cronograma</w:t>
-      </w:r>
-      <w:r>
-        <w:rPr>
-          <w:sz w:val="16"/>
-        </w:rPr>
-        <w:t xml:space="preserve"> </w:t>
-      </w:r>
-      <w:r>
-        <w:rPr>
-          <w:sz w:val="16"/>
-        </w:rPr>
-        <w:t>do projeto</w:t>
-      </w:r>
-      <w:r>
-        <w:rPr>
-          <w:sz w:val="16"/>
-        </w:rPr>
-        <w:t>.]</w:t>
+    </w:p>
+    <w:p>
+      <w:r>
+        <w:t>Reunião com o cliente:</w:t>
+      </w:r>
+    </w:p>
+    <w:p>
+      <w:r>
+        <w:tab/>
+        <w:t>O Gerente junto com o Analista se reúne ao cliente para levantar os requisitos.</w:t>
+      </w:r>
+    </w:p>
+    <w:p>
+      <w:r>
+        <w:t>Reunião da equipe:</w:t>
+      </w:r>
+    </w:p>
+    <w:p>
+      <w:r>
+        <w:tab/>
+        <w:t>Após o levantamento de requisitos, se tem a reunião com a equipe para validar os requisitos.</w:t>
+      </w:r>
+    </w:p>
+    <w:p>
+      <w:r>
+        <w:t>Documentar as funcionalidades:</w:t>
+      </w:r>
+    </w:p>
+    <w:p>
+      <w:r>
+        <w:tab/>
+        <w:t>Será documentado todas os requisitos levantados em formas funcionais para o sistema.</w:t>
+      </w:r>
+    </w:p>
+    <w:p>
+      <w:r>
+        <w:t>Apresentação do documento aos desenvolvedores:</w:t>
+      </w:r>
+    </w:p>
+    <w:p>
+      <w:r>
+        <w:tab/>
+        <w:t>Será apresentado o documento para os desenvolvedores com uma explicaç</w:t>
+      </w:r>
+      <w:r>
+        <w:t>ão sobre cada caso de uso.</w:t>
+      </w:r>
+    </w:p>
+    <w:p>
+      <w:r>
+        <w:t>Documentar alterações:</w:t>
+      </w:r>
+    </w:p>
+    <w:p>
+      <w:r>
+        <w:tab/>
+        <w:t>Após a apresentação do documento, pode haver alterações necessárias para serem implementadas.</w:t>
+      </w:r>
+    </w:p>
+    <w:p>
+      <w:r>
+        <w:t>Exibir ao cliente as funcionalidades detectadas:</w:t>
+      </w:r>
+    </w:p>
+    <w:p>
+      <w:r>
+        <w:tab/>
+        <w:t>Validar com o cliente as funcionalidades detectadas pela equipe.</w:t>
+      </w:r>
+    </w:p>
+    <w:p>
+      <w:r>
+        <w:t>Documentar as alterações:</w:t>
+      </w:r>
+    </w:p>
+    <w:p>
+      <w:r>
+        <w:tab/>
+        <w:t>Cliente pode desejar alguma alteração sobre as funcionalidades.</w:t>
+      </w:r>
+    </w:p>
+    <w:p>
+      <w:r>
+        <w:t>Diagrama de casos de uso:</w:t>
+      </w:r>
+    </w:p>
+    <w:p>
+      <w:r>
+        <w:tab/>
+        <w:t>Diagrama desenvolvido para observar o usuário utilizando uma funcionalidade especifica.</w:t>
+      </w:r>
+    </w:p>
+    <w:p>
+      <w:r>
+        <w:t>Especificação dos Casos de Uso:</w:t>
+      </w:r>
+    </w:p>
+    <w:p>
+      <w:r>
+        <w:tab/>
+        <w:t>Descrição detalhada do diagrama de casos de uso.</w:t>
+      </w:r>
+    </w:p>
+    <w:p>
+      <w:r>
+        <w:t>Diagrama de atividades:</w:t>
+      </w:r>
+    </w:p>
+    <w:p>
+      <w:r>
+        <w:tab/>
+        <w:t>Diagrama desenvolvido para observar o fluxo de uma atividade iniciada pelo usuário ou o próprio sistema.</w:t>
+      </w:r>
+    </w:p>
+    <w:p>
+      <w:r>
+        <w:t>Gerar a dependência entre as atividades</w:t>
+      </w:r>
+    </w:p>
+    <w:p>
+      <w:r>
+        <w:tab/>
+        <w:t>É organizado um documento descrevendo a dependência entre as atividades que dependa de outras atividades.</w:t>
+      </w:r>
+    </w:p>
+    <w:p>
+      <w:r>
+        <w:t>Diagrama de Classe</w:t>
+      </w:r>
+    </w:p>
+    <w:p>
+      <w:r>
+        <w:tab/>
+      </w:r>
+      <w:r>
+        <w:t>Diagrama desenvolvido com o objetivo de organizar o paradigma orientado a objeto, descrevendo seus atributos e comportamentos.</w:t>
+      </w:r>
+    </w:p>
+    <w:p>
+      <w:r>
+        <w:t>Documentar a troca de informações entre as Classes:</w:t>
+      </w:r>
+    </w:p>
+    <w:p>
+      <w:r>
+        <w:tab/>
+        <w:t>Documento que identifica a dependências entre as classes.</w:t>
+      </w:r>
+    </w:p>
+    <w:p>
+      <w:r>
+        <w:t>Diagrama de Componentes:</w:t>
+      </w:r>
+    </w:p>
+    <w:p>
+      <w:r>
+        <w:tab/>
+        <w:t>Diagrama desenvolvido para demonstrar as dependências físicas e softwares.</w:t>
+      </w:r>
+    </w:p>
+    <w:p>
+      <w:r>
+        <w:t>Diagrama de Sequência:</w:t>
+      </w:r>
+    </w:p>
+    <w:p>
+      <w:r>
+        <w:tab/>
+        <w:t>Diagrama desenvolvido para demonstrar o fluxo interno do sistema na realização de uma atividade.</w:t>
+      </w:r>
+    </w:p>
+    <w:p>
+      <w:r>
+        <w:t>Prototipagem Front-End:</w:t>
+      </w:r>
+    </w:p>
+    <w:p>
+      <w:r>
+        <w:tab/>
+        <w:t>Desenvolvimento do protótipo de telas do sistema.</w:t>
+      </w:r>
+    </w:p>
+    <w:p>
+      <w:r>
+        <w:t>Codificação Front-End:</w:t>
+      </w:r>
+    </w:p>
+    <w:p>
+      <w:r>
+        <w:tab/>
+        <w:t>Desenvolvimento das telas do sistema.</w:t>
+      </w:r>
+    </w:p>
+    <w:p>
+      <w:r>
+        <w:t>Codificação do Back-End:</w:t>
+      </w:r>
+    </w:p>
+    <w:p>
+      <w:r>
+        <w:tab/>
+        <w:t>Desenvolvimento das funcionalidades do sistema.</w:t>
+      </w:r>
+    </w:p>
+    <w:p>
+      <w:r>
+        <w:t>Testes de Tela:</w:t>
+      </w:r>
+    </w:p>
+    <w:p>
+      <w:r>
+        <w:tab/>
+        <w:t>Procura de falhas nas telas desenvolvidas.</w:t>
+      </w:r>
+    </w:p>
+    <w:p>
+      <w:r>
+        <w:lastRenderedPageBreak/>
+        <w:t>Telas no sistema com o Cliente:</w:t>
+      </w:r>
+    </w:p>
+    <w:p>
+      <w:r>
+        <w:tab/>
+        <w:t>Equipe de testes adjunto ao cliente, em busca de atingir todas as funcionalidades necessárias.</w:t>
+      </w:r>
+    </w:p>
+    <w:p>
+      <w:r>
+        <w:t>Desenvolvimento do Manual:</w:t>
+      </w:r>
+    </w:p>
+    <w:p>
+      <w:r>
+        <w:tab/>
+        <w:t>Manuais desenvolvido para os técnicos e para o usuário, para melhor compreensão.</w:t>
       </w:r>
     </w:p>
     <w:p/>
@@ -2498,158 +2373,67 @@
       <w:pPr>
         <w:pStyle w:val="Ttulo2"/>
       </w:pPr>
-      <w:bookmarkStart w:id="15" w:name="_Toc353749546"/>
+      <w:bookmarkStart w:id="11" w:name="_Toc353749546"/>
       <w:r>
         <w:t>Definir as Atividades</w:t>
       </w:r>
-      <w:bookmarkEnd w:id="15"/>
-    </w:p>
-    <w:p>
-      <w:pPr>
-        <w:pStyle w:val="Descrio"/>
-        <w:rPr>
-          <w:szCs w:val="16"/>
-          <w:lang w:val="pt-BR"/>
-        </w:rPr>
-      </w:pPr>
-      <w:r>
-        <w:rPr>
-          <w:lang w:val="pt-BR"/>
-        </w:rPr>
-        <w:t>[Descreva</w:t>
-      </w:r>
-      <w:r>
-        <w:rPr>
-          <w:lang w:val="pt-BR"/>
-        </w:rPr>
-        <w:t xml:space="preserve"> como as atividades serão identificadas.</w:t>
-      </w:r>
-      <w:r>
-        <w:rPr>
-          <w:szCs w:val="16"/>
-          <w:lang w:val="pt-BR"/>
-        </w:rPr>
-        <w:t>]</w:t>
-      </w:r>
-    </w:p>
-    <w:p/>
+      <w:bookmarkEnd w:id="11"/>
+    </w:p>
+    <w:p>
+      <w:r>
+        <w:tab/>
+        <w:t>As atividades serão identificadas em reuniões com a equipe gerencial e o cliente.</w:t>
+      </w:r>
+    </w:p>
     <w:p/>
     <w:p>
       <w:pPr>
         <w:pStyle w:val="Ttulo2"/>
       </w:pPr>
-      <w:bookmarkStart w:id="16" w:name="_Toc353749547"/>
+      <w:bookmarkStart w:id="12" w:name="_Toc353749547"/>
       <w:r>
         <w:t>Sequenciar as Atividades</w:t>
       </w:r>
-      <w:bookmarkEnd w:id="16"/>
-    </w:p>
-    <w:p>
-      <w:pPr>
-        <w:pStyle w:val="Descrio"/>
-        <w:rPr>
-          <w:szCs w:val="16"/>
-          <w:lang w:val="pt-BR"/>
-        </w:rPr>
-      </w:pPr>
-      <w:r>
-        <w:rPr>
-          <w:lang w:val="pt-BR"/>
-        </w:rPr>
-        <w:t>[Descreva</w:t>
-      </w:r>
-      <w:r>
-        <w:rPr>
-          <w:lang w:val="pt-BR"/>
-        </w:rPr>
-        <w:t xml:space="preserve"> como as atividades serão relacionadas e como serão identificadas suas dependências.</w:t>
-      </w:r>
-      <w:r>
-        <w:rPr>
-          <w:szCs w:val="16"/>
-          <w:lang w:val="pt-BR"/>
-        </w:rPr>
-        <w:t>]</w:t>
-      </w:r>
-    </w:p>
-    <w:p/>
+      <w:bookmarkEnd w:id="12"/>
+    </w:p>
+    <w:p>
+      <w:r>
+        <w:tab/>
+        <w:t>Ao verificar as funcionalidades das atividades, teremos então identificadas suas dependências.</w:t>
+      </w:r>
+    </w:p>
     <w:p/>
     <w:p>
       <w:pPr>
         <w:pStyle w:val="Ttulo2"/>
       </w:pPr>
-      <w:bookmarkStart w:id="17" w:name="_Toc353749548"/>
+      <w:bookmarkStart w:id="13" w:name="_Toc353749548"/>
       <w:r>
         <w:t>Estimar os Recursos da Atividade</w:t>
       </w:r>
-      <w:bookmarkEnd w:id="17"/>
-    </w:p>
-    <w:p>
-      <w:pPr>
-        <w:pStyle w:val="Descrio"/>
-        <w:rPr>
-          <w:szCs w:val="16"/>
-          <w:lang w:val="pt-BR"/>
-        </w:rPr>
-      </w:pPr>
-      <w:r>
-        <w:rPr>
-          <w:lang w:val="pt-BR"/>
-        </w:rPr>
-        <w:t>[Descreva</w:t>
-      </w:r>
-      <w:r>
-        <w:rPr>
-          <w:lang w:val="pt-BR"/>
-        </w:rPr>
-        <w:t xml:space="preserve"> como os recursos das atividades serão estimados.</w:t>
-      </w:r>
-      <w:r>
-        <w:rPr>
-          <w:szCs w:val="16"/>
-          <w:lang w:val="pt-BR"/>
-        </w:rPr>
-        <w:t>]</w:t>
-      </w:r>
-    </w:p>
-    <w:p/>
+      <w:bookmarkEnd w:id="13"/>
+    </w:p>
+    <w:p>
+      <w:r>
+        <w:tab/>
+        <w:t>Os recursos das atividades serão estimados em reunião com a equipe gerencial.</w:t>
+      </w:r>
+    </w:p>
     <w:p/>
     <w:p>
       <w:pPr>
         <w:pStyle w:val="Ttulo2"/>
       </w:pPr>
-      <w:bookmarkStart w:id="18" w:name="_Toc353749549"/>
+      <w:bookmarkStart w:id="14" w:name="_Toc353749549"/>
       <w:r>
         <w:t>Estimar a Duração da Atividade</w:t>
       </w:r>
-      <w:bookmarkEnd w:id="18"/>
-    </w:p>
-    <w:p>
-      <w:pPr>
-        <w:pStyle w:val="Descrio"/>
-        <w:rPr>
-          <w:szCs w:val="16"/>
-          <w:lang w:val="pt-BR"/>
-        </w:rPr>
-      </w:pPr>
-      <w:r>
-        <w:rPr>
-          <w:lang w:val="pt-BR"/>
-        </w:rPr>
-        <w:t>[Descreva</w:t>
-      </w:r>
-      <w:r>
-        <w:rPr>
-          <w:lang w:val="pt-BR"/>
-        </w:rPr>
-        <w:t xml:space="preserve"> como a duração das atividades serão estimadas.</w:t>
-      </w:r>
-      <w:r>
-        <w:rPr>
-          <w:szCs w:val="16"/>
-          <w:lang w:val="pt-BR"/>
-        </w:rPr>
-        <w:t>]</w:t>
+      <w:bookmarkEnd w:id="14"/>
+    </w:p>
+    <w:p>
+      <w:r>
+        <w:tab/>
+        <w:t>A duração das atividades será estimada em reunião com a equipe gerencial e o cliente.</w:t>
       </w:r>
     </w:p>
     <w:p/>
@@ -2658,7 +2442,7 @@
       <w:pPr>
         <w:pStyle w:val="Ttulo2"/>
       </w:pPr>
-      <w:bookmarkStart w:id="19" w:name="_Toc353749550"/>
+      <w:bookmarkStart w:id="15" w:name="_Toc353749550"/>
       <w:r>
         <w:t>Desenvolver o</w:t>
       </w:r>
@@ -2668,67 +2452,20 @@
       <w:r>
         <w:t>cronograma</w:t>
       </w:r>
-      <w:bookmarkEnd w:id="19"/>
-    </w:p>
-    <w:p>
-      <w:pPr>
-        <w:pStyle w:val="Descrio"/>
-        <w:rPr>
-          <w:szCs w:val="16"/>
-          <w:lang w:val="pt-BR"/>
-        </w:rPr>
-      </w:pPr>
-      <w:r>
-        <w:rPr>
-          <w:lang w:val="pt-BR"/>
-        </w:rPr>
-        <w:t>[Descreva</w:t>
-      </w:r>
-      <w:r>
-        <w:rPr>
-          <w:lang w:val="pt-BR"/>
-        </w:rPr>
-        <w:t xml:space="preserve"> como </w:t>
-      </w:r>
-      <w:r>
-        <w:rPr>
-          <w:lang w:val="pt-BR"/>
-        </w:rPr>
-        <w:t>o cronograma</w:t>
-      </w:r>
-      <w:r>
-        <w:rPr>
-          <w:lang w:val="pt-BR"/>
-        </w:rPr>
-        <w:t xml:space="preserve"> será </w:t>
-      </w:r>
-      <w:r>
-        <w:rPr>
-          <w:lang w:val="pt-BR"/>
-        </w:rPr>
-        <w:t>desenvolvido</w:t>
-      </w:r>
-      <w:r>
-        <w:rPr>
-          <w:lang w:val="pt-BR"/>
-        </w:rPr>
-        <w:t>.</w:t>
-      </w:r>
-      <w:r>
-        <w:rPr>
-          <w:szCs w:val="16"/>
-          <w:lang w:val="pt-BR"/>
-        </w:rPr>
-        <w:t>]</w:t>
-      </w:r>
-    </w:p>
-    <w:p/>
+      <w:bookmarkEnd w:id="15"/>
+    </w:p>
+    <w:p>
+      <w:r>
+        <w:tab/>
+        <w:t>Em reunião com a equipe gerencial será desenvolvido uma planilha.</w:t>
+      </w:r>
+    </w:p>
     <w:p/>
     <w:p>
       <w:pPr>
         <w:pStyle w:val="Ttulo2"/>
       </w:pPr>
-      <w:bookmarkStart w:id="20" w:name="_Toc353749551"/>
+      <w:bookmarkStart w:id="16" w:name="_Toc353749551"/>
       <w:r>
         <w:t xml:space="preserve">Controlar </w:t>
       </w:r>
@@ -2738,49 +2475,14 @@
       <w:r>
         <w:t>cronograma</w:t>
       </w:r>
-      <w:bookmarkEnd w:id="20"/>
-    </w:p>
-    <w:p>
-      <w:pPr>
-        <w:pStyle w:val="Descrio"/>
-        <w:rPr>
-          <w:szCs w:val="16"/>
-          <w:lang w:val="pt-BR"/>
-        </w:rPr>
-      </w:pPr>
-      <w:r>
-        <w:rPr>
-          <w:lang w:val="pt-BR"/>
-        </w:rPr>
-        <w:t>[Descreva</w:t>
-      </w:r>
-      <w:r>
-        <w:rPr>
-          <w:lang w:val="pt-BR"/>
-        </w:rPr>
-        <w:t xml:space="preserve"> como </w:t>
-      </w:r>
-      <w:r>
-        <w:rPr>
-          <w:lang w:val="pt-BR"/>
-        </w:rPr>
-        <w:t>o cronograma</w:t>
-      </w:r>
-      <w:r>
-        <w:rPr>
-          <w:lang w:val="pt-BR"/>
-        </w:rPr>
-        <w:t xml:space="preserve"> será controlado e monitorado.</w:t>
-      </w:r>
-      <w:r>
-        <w:rPr>
-          <w:szCs w:val="16"/>
-          <w:lang w:val="pt-BR"/>
-        </w:rPr>
-        <w:t>]</w:t>
-      </w:r>
-    </w:p>
-    <w:p/>
+      <w:bookmarkEnd w:id="16"/>
+    </w:p>
+    <w:p>
+      <w:r>
+        <w:tab/>
+        <w:t>A equipe gerencial fará reuniões semanais para observar o controle do cronograma.</w:t>
+      </w:r>
+    </w:p>
     <w:p/>
     <w:p/>
     <w:tbl>
@@ -2957,7 +2659,10 @@
             <w:tcW w:w="4678" w:type="dxa"/>
             <w:vAlign w:val="center"/>
           </w:tcPr>
-          <w:p/>
+          <w:p>
+            <w:bookmarkStart w:id="17" w:name="_GoBack"/>
+            <w:bookmarkEnd w:id="17"/>
+          </w:p>
         </w:tc>
         <w:tc>
           <w:tcPr>
@@ -3106,7 +2811,7 @@
               <w:noProof/>
               <w:color w:val="244061" w:themeColor="accent1" w:themeShade="80"/>
             </w:rPr>
-            <w:t>2</w:t>
+            <w:t>4</w:t>
           </w:r>
           <w:r>
             <w:rPr>
@@ -3143,7 +2848,7 @@
               <w:noProof/>
               <w:color w:val="244061" w:themeColor="accent1" w:themeShade="80"/>
             </w:rPr>
-            <w:t>3</w:t>
+            <w:t>4</w:t>
           </w:r>
           <w:r>
             <w:rPr>
@@ -4408,4 +4113,16 @@
   <a:objectDefaults/>
   <a:extraClrSchemeLst/>
 </a:theme>
+</file>
+
+<file path=customXml/item1.xml><?xml version="1.0" encoding="utf-8"?>
+<b:Sources xmlns:b="http://schemas.openxmlformats.org/officeDocument/2006/bibliography" xmlns="http://schemas.openxmlformats.org/officeDocument/2006/bibliography" SelectedStyle="\APASixthEditionOfficeOnline.xsl" StyleName="APA" Version="6"/>
+</file>
+
+<file path=customXml/itemProps1.xml><?xml version="1.0" encoding="utf-8"?>
+<ds:datastoreItem xmlns:ds="http://schemas.openxmlformats.org/officeDocument/2006/customXml" ds:itemID="{A3D83067-50E8-4AEF-85B9-A02B2FE579AB}">
+  <ds:schemaRefs>
+    <ds:schemaRef ds:uri="http://schemas.openxmlformats.org/officeDocument/2006/bibliography"/>
+  </ds:schemaRefs>
+</ds:datastoreItem>
 </file>
</xml_diff>